<commit_message>
Added basic adsr enevelope for movement and also updated srs document
</commit_message>
<xml_diff>
--- a/Documents/Main_Project_SRS_Doc.docx
+++ b/Documents/Main_Project_SRS_Doc.docx
@@ -365,28 +365,7 @@
             <w:rStyle w:val="Hyperlink"/>
             <w:noProof/>
           </w:rPr>
-          <w:t>p</w:t>
-        </w:r>
-        <w:r>
-          <w:rPr>
-            <w:rStyle w:val="Hyperlink"/>
-            <w:noProof/>
-          </w:rPr>
-          <w:t xml:space="preserve">roject </w:t>
-        </w:r>
-        <w:r>
-          <w:rPr>
-            <w:rStyle w:val="Hyperlink"/>
-            <w:noProof/>
-          </w:rPr>
-          <w:t>a</w:t>
-        </w:r>
-        <w:r>
-          <w:rPr>
-            <w:rStyle w:val="Hyperlink"/>
-            <w:noProof/>
-          </w:rPr>
-          <w:t>bstraction</w:t>
+          <w:t>Acknowledgements</w:t>
         </w:r>
         <w:r>
           <w:rPr>
@@ -457,28 +436,7 @@
             <w:rStyle w:val="Hyperlink"/>
             <w:noProof/>
           </w:rPr>
-          <w:t>p</w:t>
-        </w:r>
-        <w:r>
-          <w:rPr>
-            <w:rStyle w:val="Hyperlink"/>
-            <w:noProof/>
-          </w:rPr>
-          <w:t xml:space="preserve">roject </w:t>
-        </w:r>
-        <w:r>
-          <w:rPr>
-            <w:rStyle w:val="Hyperlink"/>
-            <w:noProof/>
-          </w:rPr>
-          <w:t>i</w:t>
-        </w:r>
-        <w:r>
-          <w:rPr>
-            <w:rStyle w:val="Hyperlink"/>
-            <w:noProof/>
-          </w:rPr>
-          <w:t>ntroduction</w:t>
+          <w:t>Functional Requirements</w:t>
         </w:r>
         <w:r>
           <w:rPr>
@@ -486,7 +444,13 @@
             <w:webHidden/>
           </w:rPr>
           <w:tab/>
-          <w:t>3-4</w:t>
+        </w:r>
+        <w:r>
+          <w:rPr>
+            <w:noProof/>
+            <w:webHidden/>
+          </w:rPr>
+          <w:t>3</w:t>
         </w:r>
       </w:hyperlink>
     </w:p>
@@ -498,10 +462,7 @@
         </w:tabs>
       </w:pPr>
       <w:r>
-        <w:t>b</w:t>
-      </w:r>
-      <w:r>
-        <w:t>ackground</w:t>
+        <w:t>System Requirements</w:t>
       </w:r>
       <w:hyperlink w:anchor="_Toc54714375" w:history="1">
         <w:r>
@@ -510,7 +471,13 @@
             <w:webHidden/>
           </w:rPr>
           <w:tab/>
-          <w:t>5-6</w:t>
+        </w:r>
+        <w:r>
+          <w:rPr>
+            <w:noProof/>
+            <w:webHidden/>
+          </w:rPr>
+          <w:t>4</w:t>
         </w:r>
       </w:hyperlink>
     </w:p>
@@ -534,16 +501,7 @@
         <w:fldChar w:fldCharType="end"/>
       </w:r>
       <w:r>
-        <w:t>p</w:t>
-      </w:r>
-      <w:r>
-        <w:t xml:space="preserve">roject </w:t>
-      </w:r>
-      <w:r>
-        <w:t>d</w:t>
-      </w:r>
-      <w:r>
-        <w:t>escription</w:t>
+        <w:t>References</w:t>
       </w:r>
       <w:hyperlink w:anchor="_Toc54714375" w:history="1">
         <w:r>
@@ -552,286 +510,88 @@
             <w:webHidden/>
           </w:rPr>
           <w:tab/>
-          <w:t>5-6</w:t>
         </w:r>
-      </w:hyperlink>
-    </w:p>
-    <w:p>
-      <w:pPr>
-        <w:pStyle w:val="TOC1"/>
-        <w:tabs>
-          <w:tab w:val="right" w:leader="dot" w:pos="9016"/>
-        </w:tabs>
-      </w:pPr>
-      <w:r>
-        <w:t>p</w:t>
-      </w:r>
-      <w:r>
-        <w:t>hilosophy</w:t>
-      </w:r>
-      <w:hyperlink w:anchor="_Toc54714375" w:history="1">
         <w:r>
           <w:rPr>
             <w:noProof/>
             <w:webHidden/>
           </w:rPr>
-          <w:tab/>
-          <w:t>5-6</w:t>
+          <w:t>5</w:t>
         </w:r>
       </w:hyperlink>
     </w:p>
     <w:p>
       <w:pPr>
-        <w:pStyle w:val="TOC1"/>
-        <w:tabs>
-          <w:tab w:val="right" w:leader="dot" w:pos="9016"/>
-        </w:tabs>
-      </w:pPr>
-      <w:r>
-        <w:t>c</w:t>
-      </w:r>
-      <w:r>
-        <w:t xml:space="preserve">ommon </w:t>
-      </w:r>
-      <w:r>
-        <w:t>q</w:t>
-      </w:r>
-      <w:r>
-        <w:t>uestions</w:t>
-      </w:r>
-      <w:hyperlink w:anchor="_Toc54714375" w:history="1">
-        <w:r>
-          <w:rPr>
-            <w:noProof/>
-            <w:webHidden/>
-          </w:rPr>
-          <w:tab/>
-          <w:t>5-6</w:t>
-        </w:r>
-      </w:hyperlink>
-    </w:p>
-    <w:p>
-      <w:pPr>
-        <w:pStyle w:val="TOC1"/>
-        <w:tabs>
-          <w:tab w:val="right" w:leader="dot" w:pos="9016"/>
-        </w:tabs>
-        <w:rPr>
-          <w:noProof/>
-        </w:rPr>
-      </w:pPr>
-      <w:r>
-        <w:t>who is going to use this application</w:t>
-      </w:r>
-      <w:hyperlink w:anchor="_Toc54714375" w:history="1">
-        <w:r>
-          <w:rPr>
-            <w:noProof/>
-            <w:webHidden/>
-          </w:rPr>
-          <w:tab/>
-          <w:t>5-6</w:t>
-        </w:r>
-      </w:hyperlink>
-    </w:p>
-    <w:p>
-      <w:pPr>
-        <w:pStyle w:val="TOC1"/>
-        <w:tabs>
-          <w:tab w:val="right" w:leader="dot" w:pos="9016"/>
-        </w:tabs>
-      </w:pPr>
-      <w:r>
-        <w:t>metrics</w:t>
-      </w:r>
-      <w:hyperlink w:anchor="_Toc54714375" w:history="1">
-        <w:r>
-          <w:rPr>
-            <w:noProof/>
-            <w:webHidden/>
-          </w:rPr>
-          <w:tab/>
-          <w:t>5-6</w:t>
-        </w:r>
-      </w:hyperlink>
-    </w:p>
-    <w:p>
-      <w:pPr>
-        <w:pStyle w:val="TOC1"/>
-        <w:tabs>
-          <w:tab w:val="right" w:leader="dot" w:pos="9016"/>
-        </w:tabs>
-      </w:pPr>
-      <w:r>
-        <w:t>is there a precedent for this application</w:t>
-      </w:r>
-      <w:hyperlink w:anchor="_Toc54714375" w:history="1">
-        <w:r>
-          <w:rPr>
-            <w:noProof/>
-            <w:webHidden/>
-          </w:rPr>
-          <w:tab/>
-          <w:t>5-6</w:t>
-        </w:r>
-      </w:hyperlink>
-    </w:p>
-    <w:p>
-      <w:pPr>
-        <w:pStyle w:val="TOC1"/>
-        <w:tabs>
-          <w:tab w:val="right" w:leader="dot" w:pos="9016"/>
-        </w:tabs>
-      </w:pPr>
-      <w:r>
-        <w:t>project milestones</w:t>
-      </w:r>
-      <w:hyperlink w:anchor="_Toc54714375" w:history="1">
-        <w:r>
-          <w:rPr>
-            <w:noProof/>
-            <w:webHidden/>
-          </w:rPr>
-          <w:tab/>
-          <w:t>5-6</w:t>
-        </w:r>
-      </w:hyperlink>
-    </w:p>
-    <w:p>
-      <w:pPr>
-        <w:pStyle w:val="TOC1"/>
-        <w:tabs>
-          <w:tab w:val="right" w:leader="dot" w:pos="9016"/>
-        </w:tabs>
-      </w:pPr>
-      <w:r>
-        <w:t>project review &amp; conclusions</w:t>
-      </w:r>
-      <w:hyperlink w:anchor="_Toc54714375" w:history="1">
-        <w:r>
-          <w:rPr>
-            <w:noProof/>
-            <w:webHidden/>
-          </w:rPr>
-          <w:tab/>
-          <w:t>5-6</w:t>
-        </w:r>
-      </w:hyperlink>
-    </w:p>
-    <w:p>
-      <w:pPr>
-        <w:pStyle w:val="TOC1"/>
-        <w:tabs>
-          <w:tab w:val="right" w:leader="dot" w:pos="9016"/>
-        </w:tabs>
-      </w:pPr>
-      <w:r>
-        <w:t>references</w:t>
-      </w:r>
-      <w:hyperlink w:anchor="_Toc54714375" w:history="1">
-        <w:r>
-          <w:rPr>
-            <w:noProof/>
-            <w:webHidden/>
-          </w:rPr>
-          <w:tab/>
-          <w:t>5-6</w:t>
-        </w:r>
-      </w:hyperlink>
-    </w:p>
-    <w:p/>
-    <w:p/>
-    <w:p>
-      <w:pPr>
-        <w:pStyle w:val="Heading1"/>
-        <w:rPr>
+        <w:spacing w:after="0" w:line="240" w:lineRule="auto"/>
+      </w:pPr>
+      <w:r>
+        <w:br w:type="page"/>
+      </w:r>
+    </w:p>
+    <w:p>
+      <w:pPr>
+        <w:spacing w:after="0" w:line="240" w:lineRule="auto"/>
+        <w:rPr>
+          <w:rFonts w:eastAsia="Times New Roman"/>
+          <w:b/>
+          <w:bCs/>
+          <w:kern w:val="32"/>
           <w:sz w:val="28"/>
           <w:szCs w:val="28"/>
         </w:rPr>
       </w:pPr>
       <w:r>
         <w:rPr>
-          <w:szCs w:val="24"/>
-        </w:rPr>
-        <w:br w:type="page"/>
-      </w:r>
-      <w:r>
-        <w:rPr>
+          <w:rFonts w:eastAsia="Times New Roman"/>
+          <w:b/>
+          <w:bCs/>
+          <w:kern w:val="32"/>
           <w:sz w:val="28"/>
           <w:szCs w:val="28"/>
         </w:rPr>
         <w:lastRenderedPageBreak/>
-        <w:t>Project Abstraction</w:t>
-      </w:r>
-    </w:p>
-    <w:p/>
-    <w:p>
-      <w:r>
-        <w:t xml:space="preserve">This project intends to create a standalone 2D platformer engine utilizing fast collisions and physics. So that if indie developers wanted to create a game, without the worry of hand-crafting their own engine from scratch. This engine will utilize fast collision responses for convex shapes via algorithms such as SAT/Diagonals and the use of ADSR envelopes for smooth movement. </w:t>
-      </w:r>
-    </w:p>
-    <w:p/>
-    <w:p>
-      <w:pPr>
-        <w:pStyle w:val="Heading1"/>
-        <w:rPr>
+        <w:t xml:space="preserve">Acknowledgements </w:t>
+      </w:r>
+    </w:p>
+    <w:p>
+      <w:pPr>
+        <w:spacing w:after="0" w:line="240" w:lineRule="auto"/>
+        <w:rPr>
+          <w:rFonts w:eastAsia="Times New Roman"/>
+          <w:b/>
+          <w:bCs/>
+          <w:kern w:val="32"/>
           <w:sz w:val="28"/>
           <w:szCs w:val="28"/>
         </w:rPr>
       </w:pPr>
-      <w:r>
-        <w:rPr>
+    </w:p>
+    <w:p>
+      <w:pPr>
+        <w:spacing w:after="0" w:line="240" w:lineRule="auto"/>
+        <w:rPr>
+          <w:rFonts w:eastAsia="Times New Roman"/>
+          <w:b/>
+          <w:bCs/>
+          <w:kern w:val="32"/>
           <w:sz w:val="28"/>
           <w:szCs w:val="28"/>
         </w:rPr>
-        <w:t xml:space="preserve">Project </w:t>
-      </w:r>
-      <w:r>
-        <w:rPr>
+      </w:pPr>
+    </w:p>
+    <w:p>
+      <w:pPr>
+        <w:spacing w:after="0" w:line="240" w:lineRule="auto"/>
+        <w:rPr>
+          <w:rFonts w:eastAsia="Times New Roman"/>
+          <w:b/>
+          <w:bCs/>
+          <w:kern w:val="32"/>
           <w:sz w:val="28"/>
           <w:szCs w:val="28"/>
         </w:rPr>
-        <w:t>Introduction</w:t>
-      </w:r>
-    </w:p>
-    <w:p/>
-    <w:p>
-      <w:r>
-        <w:t xml:space="preserve">In 2D platformer games, one of the biggest things that players want is immersive/responsive controls. Trying to craft a movement controller to achieve this is very time consuming, as you first need to understand some basic Newtonian physics </w:t>
-      </w:r>
-      <w:r>
-        <w:t>and</w:t>
-      </w:r>
-      <w:r>
-        <w:t xml:space="preserve"> have the movement controller be mutable, i.e., let the developers change the max height, speed to see what looks and works best for their game. </w:t>
-      </w:r>
-    </w:p>
-    <w:p>
-      <w:r>
-        <w:t xml:space="preserve">Another thing that is very important is the </w:t>
-      </w:r>
-      <w:r>
-        <w:t xml:space="preserve">responsive </w:t>
-      </w:r>
-      <w:r>
-        <w:t xml:space="preserve">behaviour objects have when they collide off each other. This collision detection can be very hard, as you might believe that a certain algorithm works, but only if certain conditions are meet. An example of this would be AABB collisions, which do not </w:t>
-      </w:r>
-      <w:r>
-        <w:t>consider</w:t>
-      </w:r>
-      <w:r>
-        <w:t xml:space="preserve"> the rotation of the colliding objects. </w:t>
-      </w:r>
-    </w:p>
-    <w:p>
-      <w:r>
-        <w:t xml:space="preserve">So, via my 2D platformer engine, it will remove the time to create these collision handlers and movement controllers, so that the developers have more time to spend on other parts of their game. </w:t>
-      </w:r>
-    </w:p>
-    <w:p/>
-    <w:p>
-      <w:pPr>
-        <w:spacing w:after="0" w:line="240" w:lineRule="auto"/>
+      </w:pPr>
+      <w:r>
         <w:rPr>
           <w:rFonts w:eastAsia="Times New Roman"/>
           <w:b/>
@@ -840,714 +600,659 @@
           <w:sz w:val="28"/>
           <w:szCs w:val="28"/>
         </w:rPr>
-      </w:pPr>
-      <w:r>
-        <w:rPr>
+        <w:t>Functional Requirements</w:t>
+      </w:r>
+    </w:p>
+    <w:p>
+      <w:pPr>
+        <w:spacing w:after="0" w:line="240" w:lineRule="auto"/>
+        <w:rPr>
+          <w:rFonts w:eastAsia="Times New Roman"/>
+          <w:b/>
+          <w:bCs/>
+          <w:kern w:val="32"/>
           <w:sz w:val="28"/>
           <w:szCs w:val="28"/>
         </w:rPr>
-        <w:br w:type="page"/>
-      </w:r>
-    </w:p>
-    <w:p>
-      <w:pPr>
-        <w:pStyle w:val="Heading1"/>
-        <w:rPr>
+      </w:pPr>
+    </w:p>
+    <w:p>
+      <w:pPr>
+        <w:spacing w:after="0" w:line="240" w:lineRule="auto"/>
+        <w:rPr>
+          <w:rFonts w:eastAsia="Times New Roman"/>
+          <w:b/>
+          <w:bCs/>
+          <w:kern w:val="32"/>
+          <w:szCs w:val="24"/>
+        </w:rPr>
+      </w:pPr>
+      <w:r>
+        <w:rPr>
+          <w:rFonts w:eastAsia="Times New Roman"/>
+          <w:b/>
+          <w:bCs/>
+          <w:kern w:val="32"/>
+          <w:szCs w:val="24"/>
+        </w:rPr>
+        <w:t>Functional Requirement #1</w:t>
+      </w:r>
+    </w:p>
+    <w:p>
+      <w:pPr>
+        <w:spacing w:after="0" w:line="240" w:lineRule="auto"/>
+        <w:rPr>
+          <w:rFonts w:eastAsia="Times New Roman"/>
+          <w:kern w:val="32"/>
+          <w:szCs w:val="24"/>
+        </w:rPr>
+      </w:pPr>
+      <w:r>
+        <w:rPr>
+          <w:rFonts w:eastAsia="Times New Roman"/>
+          <w:kern w:val="32"/>
+          <w:szCs w:val="24"/>
+        </w:rPr>
+        <w:t xml:space="preserve">The first major functional requirement for my software is the ability to include a header file that user wants to use for either collision handling or Newtonian </w:t>
+      </w:r>
+      <w:r>
+        <w:rPr>
+          <w:rFonts w:eastAsia="Times New Roman"/>
+          <w:kern w:val="32"/>
+          <w:szCs w:val="24"/>
+        </w:rPr>
+        <w:t>physic-based</w:t>
+      </w:r>
+      <w:r>
+        <w:rPr>
+          <w:rFonts w:eastAsia="Times New Roman"/>
+          <w:kern w:val="32"/>
+          <w:szCs w:val="24"/>
+        </w:rPr>
+        <w:t xml:space="preserve"> movement. These headers will have public functions</w:t>
+      </w:r>
+      <w:r>
+        <w:rPr>
+          <w:rFonts w:eastAsia="Times New Roman"/>
+          <w:kern w:val="32"/>
+          <w:szCs w:val="24"/>
+        </w:rPr>
+        <w:t xml:space="preserve">, where the user will only need to base in primitive data types. In case of movement, you just will need to pass the X and Y position and from there it will handle left/right or jumping movement. </w:t>
+      </w:r>
+    </w:p>
+    <w:p>
+      <w:pPr>
+        <w:spacing w:after="0" w:line="240" w:lineRule="auto"/>
+        <w:rPr>
+          <w:rFonts w:eastAsia="Times New Roman"/>
+          <w:kern w:val="32"/>
+          <w:szCs w:val="24"/>
+        </w:rPr>
+      </w:pPr>
+    </w:p>
+    <w:p>
+      <w:pPr>
+        <w:spacing w:after="0" w:line="240" w:lineRule="auto"/>
+        <w:rPr>
+          <w:rFonts w:eastAsia="Times New Roman"/>
+          <w:b/>
+          <w:bCs/>
+          <w:kern w:val="32"/>
+          <w:szCs w:val="24"/>
+        </w:rPr>
+      </w:pPr>
+      <w:r>
+        <w:rPr>
+          <w:rFonts w:eastAsia="Times New Roman"/>
+          <w:b/>
+          <w:bCs/>
+          <w:kern w:val="32"/>
+          <w:szCs w:val="24"/>
+        </w:rPr>
+        <w:t>Functional Requirement #</w:t>
+      </w:r>
+      <w:r>
+        <w:rPr>
+          <w:rFonts w:eastAsia="Times New Roman"/>
+          <w:b/>
+          <w:bCs/>
+          <w:kern w:val="32"/>
+          <w:szCs w:val="24"/>
+        </w:rPr>
+        <w:t>2</w:t>
+      </w:r>
+    </w:p>
+    <w:p>
+      <w:pPr>
+        <w:spacing w:after="0" w:line="240" w:lineRule="auto"/>
+        <w:rPr>
+          <w:rFonts w:eastAsia="Times New Roman"/>
+          <w:kern w:val="32"/>
+          <w:szCs w:val="24"/>
+        </w:rPr>
+      </w:pPr>
+      <w:r>
+        <w:rPr>
+          <w:rFonts w:eastAsia="Times New Roman"/>
+          <w:kern w:val="32"/>
+          <w:szCs w:val="24"/>
+        </w:rPr>
+        <w:t xml:space="preserve">The second major requirement will be the ability to tweak the values within the header files I have in my software system. These values could be values for </w:t>
+      </w:r>
+      <w:r>
+        <w:rPr>
+          <w:rFonts w:eastAsia="Times New Roman"/>
+          <w:kern w:val="32"/>
+          <w:szCs w:val="24"/>
+        </w:rPr>
+        <w:t>acceleration</w:t>
+      </w:r>
+      <w:r>
+        <w:rPr>
+          <w:rFonts w:eastAsia="Times New Roman"/>
+          <w:kern w:val="32"/>
+          <w:szCs w:val="24"/>
+        </w:rPr>
+        <w:t xml:space="preserve">, gravity or </w:t>
+      </w:r>
+      <w:r>
+        <w:rPr>
+          <w:rFonts w:eastAsia="Times New Roman"/>
+          <w:kern w:val="32"/>
+          <w:szCs w:val="24"/>
+        </w:rPr>
+        <w:t xml:space="preserve">jump impulse. And by editing these values, you would be able to create a movement behaviour that you want for your game. </w:t>
+      </w:r>
+    </w:p>
+    <w:p>
+      <w:pPr>
+        <w:spacing w:after="0" w:line="240" w:lineRule="auto"/>
+        <w:rPr>
+          <w:rFonts w:eastAsia="Times New Roman"/>
+          <w:kern w:val="32"/>
+          <w:szCs w:val="24"/>
+        </w:rPr>
+      </w:pPr>
+    </w:p>
+    <w:p>
+      <w:pPr>
+        <w:spacing w:after="0" w:line="240" w:lineRule="auto"/>
+        <w:rPr>
+          <w:rFonts w:eastAsia="Times New Roman"/>
+          <w:b/>
+          <w:bCs/>
+          <w:kern w:val="32"/>
+          <w:szCs w:val="24"/>
+        </w:rPr>
+      </w:pPr>
+      <w:r>
+        <w:rPr>
+          <w:rFonts w:eastAsia="Times New Roman"/>
+          <w:b/>
+          <w:bCs/>
+          <w:kern w:val="32"/>
+          <w:szCs w:val="24"/>
+        </w:rPr>
+        <w:t>Functional Requirement #</w:t>
+      </w:r>
+      <w:r>
+        <w:rPr>
+          <w:rFonts w:eastAsia="Times New Roman"/>
+          <w:b/>
+          <w:bCs/>
+          <w:kern w:val="32"/>
+          <w:szCs w:val="24"/>
+        </w:rPr>
+        <w:t>2</w:t>
+      </w:r>
+    </w:p>
+    <w:p>
+      <w:pPr>
+        <w:spacing w:after="0" w:line="240" w:lineRule="auto"/>
+        <w:rPr>
+          <w:rFonts w:eastAsia="Times New Roman"/>
+          <w:kern w:val="32"/>
+          <w:szCs w:val="24"/>
+        </w:rPr>
+      </w:pPr>
+      <w:r>
+        <w:rPr>
+          <w:rFonts w:eastAsia="Times New Roman"/>
+          <w:kern w:val="32"/>
+          <w:szCs w:val="24"/>
+        </w:rPr>
+        <w:t>The last major functional requirement from my software system</w:t>
+      </w:r>
+      <w:r>
+        <w:rPr>
+          <w:rFonts w:eastAsia="Times New Roman"/>
+          <w:kern w:val="32"/>
+          <w:szCs w:val="24"/>
+        </w:rPr>
+        <w:t xml:space="preserve"> is to use different types of collisions within your game. For </w:t>
+      </w:r>
+      <w:r>
+        <w:rPr>
+          <w:rFonts w:eastAsia="Times New Roman"/>
+          <w:kern w:val="32"/>
+          <w:szCs w:val="24"/>
+        </w:rPr>
+        <w:t>example,</w:t>
+      </w:r>
+      <w:r>
+        <w:rPr>
+          <w:rFonts w:eastAsia="Times New Roman"/>
+          <w:kern w:val="32"/>
+          <w:szCs w:val="24"/>
+        </w:rPr>
+        <w:t xml:space="preserve"> if a user</w:t>
+      </w:r>
+      <w:r>
+        <w:rPr>
+          <w:rFonts w:eastAsia="Times New Roman"/>
+          <w:kern w:val="32"/>
+          <w:szCs w:val="24"/>
+        </w:rPr>
+        <w:t xml:space="preserve"> plans to use rectangles that are not rotated at all and are not going to rotate. Then a user might want to use AABB collision, and within the header, there will be functions to set which collision type you want to use for a particular shape. But if the user is planning on using rotated rectangles, then he would want to enable SAT collisions, which the user will be able to through the user of my header in my software system. </w:t>
+      </w:r>
+    </w:p>
+    <w:p>
+      <w:pPr>
+        <w:spacing w:after="0" w:line="240" w:lineRule="auto"/>
+        <w:rPr>
+          <w:rFonts w:eastAsia="Times New Roman"/>
+          <w:b/>
+          <w:bCs/>
+          <w:kern w:val="32"/>
           <w:sz w:val="28"/>
           <w:szCs w:val="28"/>
         </w:rPr>
       </w:pPr>
       <w:r>
         <w:rPr>
+          <w:rFonts w:eastAsia="Times New Roman"/>
+          <w:b/>
+          <w:bCs/>
+          <w:kern w:val="32"/>
           <w:sz w:val="28"/>
           <w:szCs w:val="28"/>
         </w:rPr>
-        <w:lastRenderedPageBreak/>
-        <w:t>Background</w:t>
-      </w:r>
-    </w:p>
-    <w:p/>
-    <w:p>
-      <w:r>
-        <w:t xml:space="preserve">For background research, I investigated different types of collision </w:t>
-      </w:r>
-      <w:r>
-        <w:t>detection</w:t>
-      </w:r>
-      <w:r>
-        <w:t xml:space="preserve">, and why you would use one over the other. </w:t>
-      </w:r>
-      <w:r>
-        <w:t xml:space="preserve">I looked at different papers/articles/videos and from doing this research I came across 2 algorithms for collision detection, SAT, and Diagonals. The reason I choose to implement two algorithms is because I wanted to showcase the differences between the algorithms. The differences I would consider is how fast one algorithm is over the other. Through my research I have learnt that SAT, is a </w:t>
-      </w:r>
-      <w:r>
-        <w:t>good algorithm</w:t>
-      </w:r>
-      <w:r>
-        <w:t xml:space="preserve"> to use for collision </w:t>
-      </w:r>
-      <w:r>
-        <w:t>detection</w:t>
-      </w:r>
-      <w:r>
-        <w:t xml:space="preserve"> for convex shapes, but one of the problems I saw, was that the collision response wasn’t </w:t>
-      </w:r>
-      <w:r>
-        <w:t xml:space="preserve">very clean. By this I mean, the actual collision response had a jitter effect. But using the diagonal </w:t>
-      </w:r>
-      <w:r>
-        <w:t>algorithm</w:t>
-      </w:r>
-      <w:r>
-        <w:t xml:space="preserve">, this algorithm removes that jitter effect, but could lead to problems of how fast the algorithms is. </w:t>
-      </w:r>
-    </w:p>
-    <w:p/>
-    <w:p>
-      <w:r>
-        <w:t>Another thing I researched was into different physics concepts I could use for a movement controller for my 2D engine. One concept I learnt was called the ADSR Envelope, this ADSR envelope is concept that utilizes different stages called (</w:t>
-      </w:r>
-      <w:r>
-        <w:t>Attack, Decay, Sustain, Release</w:t>
-      </w:r>
-      <w:r>
-        <w:t xml:space="preserve">) and using these stages using Newtonian physics, it will lead to a movement controller that is responsive to the user. </w:t>
-      </w:r>
-    </w:p>
-    <w:p/>
-    <w:p/>
-    <w:p>
-      <w:pPr>
-        <w:pStyle w:val="Heading1"/>
-        <w:rPr>
+        <w:br w:type="page"/>
+      </w:r>
+    </w:p>
+    <w:p>
+      <w:pPr>
+        <w:spacing w:after="0" w:line="240" w:lineRule="auto"/>
+        <w:rPr>
+          <w:rFonts w:eastAsia="Times New Roman"/>
+          <w:b/>
+          <w:bCs/>
+          <w:kern w:val="32"/>
           <w:sz w:val="28"/>
           <w:szCs w:val="28"/>
         </w:rPr>
       </w:pPr>
-      <w:r>
-        <w:rPr>
+    </w:p>
+    <w:p>
+      <w:pPr>
+        <w:spacing w:after="0" w:line="240" w:lineRule="auto"/>
+        <w:rPr>
+          <w:rFonts w:eastAsia="Times New Roman"/>
+          <w:b/>
+          <w:bCs/>
+          <w:kern w:val="32"/>
           <w:sz w:val="28"/>
           <w:szCs w:val="28"/>
         </w:rPr>
-        <w:t>Project Description</w:t>
-      </w:r>
-    </w:p>
-    <w:p/>
-    <w:p>
-      <w:pPr>
-        <w:spacing w:after="0" w:line="240" w:lineRule="auto"/>
+      </w:pPr>
+      <w:r>
         <w:rPr>
           <w:rFonts w:eastAsia="Times New Roman"/>
           <w:b/>
           <w:bCs/>
           <w:kern w:val="32"/>
-          <w:sz w:val="32"/>
-          <w:szCs w:val="32"/>
-        </w:rPr>
-      </w:pPr>
-      <w:r>
-        <w:br w:type="page"/>
-      </w:r>
-    </w:p>
-    <w:p>
-      <w:pPr>
-        <w:pStyle w:val="Heading1"/>
-        <w:rPr>
           <w:sz w:val="28"/>
           <w:szCs w:val="28"/>
         </w:rPr>
-      </w:pPr>
-      <w:r>
-        <w:rPr>
+        <w:t>System Requirements</w:t>
+      </w:r>
+    </w:p>
+    <w:p>
+      <w:pPr>
+        <w:spacing w:after="0" w:line="240" w:lineRule="auto"/>
+        <w:rPr>
+          <w:rFonts w:eastAsia="Times New Roman"/>
+          <w:b/>
+          <w:bCs/>
+          <w:kern w:val="32"/>
           <w:sz w:val="28"/>
           <w:szCs w:val="28"/>
         </w:rPr>
-        <w:lastRenderedPageBreak/>
-        <w:t>P</w:t>
-      </w:r>
-      <w:r>
-        <w:rPr>
+      </w:pPr>
+    </w:p>
+    <w:p>
+      <w:pPr>
+        <w:spacing w:after="0" w:line="240" w:lineRule="auto"/>
+        <w:rPr>
+          <w:rFonts w:eastAsia="Times New Roman"/>
+          <w:b/>
+          <w:bCs/>
+          <w:kern w:val="32"/>
+          <w:szCs w:val="24"/>
+        </w:rPr>
+      </w:pPr>
+      <w:r>
+        <w:rPr>
+          <w:rFonts w:eastAsia="Times New Roman"/>
+          <w:b/>
+          <w:bCs/>
+          <w:kern w:val="32"/>
+          <w:szCs w:val="24"/>
+        </w:rPr>
+        <w:t>Software Requirements</w:t>
+      </w:r>
+    </w:p>
+    <w:p>
+      <w:pPr>
+        <w:spacing w:after="0" w:line="240" w:lineRule="auto"/>
+        <w:rPr>
+          <w:rFonts w:eastAsia="Times New Roman"/>
+          <w:kern w:val="32"/>
+          <w:szCs w:val="24"/>
+        </w:rPr>
+      </w:pPr>
+      <w:r>
+        <w:rPr>
+          <w:rFonts w:eastAsia="Times New Roman"/>
+          <w:kern w:val="32"/>
+          <w:szCs w:val="24"/>
+        </w:rPr>
+        <w:t>SFML (library)</w:t>
+      </w:r>
+    </w:p>
+    <w:p>
+      <w:pPr>
+        <w:spacing w:after="0" w:line="240" w:lineRule="auto"/>
+        <w:rPr>
+          <w:rFonts w:eastAsia="Times New Roman"/>
+          <w:kern w:val="32"/>
+          <w:szCs w:val="24"/>
+        </w:rPr>
+      </w:pPr>
+      <w:r>
+        <w:rPr>
+          <w:rFonts w:eastAsia="Times New Roman"/>
+          <w:kern w:val="32"/>
+          <w:szCs w:val="24"/>
+        </w:rPr>
+        <w:t>Visual Studio</w:t>
+      </w:r>
+    </w:p>
+    <w:p>
+      <w:pPr>
+        <w:spacing w:after="0" w:line="240" w:lineRule="auto"/>
+        <w:rPr>
+          <w:rFonts w:eastAsia="Times New Roman"/>
+          <w:kern w:val="32"/>
+          <w:szCs w:val="24"/>
+        </w:rPr>
+      </w:pPr>
+    </w:p>
+    <w:p>
+      <w:pPr>
+        <w:spacing w:after="0" w:line="240" w:lineRule="auto"/>
+        <w:rPr>
+          <w:rFonts w:eastAsia="Times New Roman"/>
+          <w:b/>
+          <w:bCs/>
+          <w:kern w:val="32"/>
+          <w:szCs w:val="24"/>
+        </w:rPr>
+      </w:pPr>
+      <w:r>
+        <w:rPr>
+          <w:rFonts w:eastAsia="Times New Roman"/>
+          <w:b/>
+          <w:bCs/>
+          <w:kern w:val="32"/>
+          <w:szCs w:val="24"/>
+        </w:rPr>
+        <w:t>Hardware Requirements</w:t>
+      </w:r>
+    </w:p>
+    <w:p>
+      <w:pPr>
+        <w:spacing w:after="0" w:line="240" w:lineRule="auto"/>
+        <w:rPr>
+          <w:rFonts w:eastAsia="Times New Roman"/>
+          <w:b/>
+          <w:bCs/>
+          <w:kern w:val="32"/>
+          <w:szCs w:val="24"/>
+        </w:rPr>
+      </w:pPr>
+    </w:p>
+    <w:p>
+      <w:pPr>
+        <w:spacing w:after="0" w:line="240" w:lineRule="auto"/>
+        <w:rPr>
+          <w:rFonts w:eastAsia="Times New Roman"/>
+          <w:b/>
+          <w:bCs/>
+          <w:kern w:val="32"/>
+          <w:szCs w:val="24"/>
+        </w:rPr>
+      </w:pPr>
+      <w:r>
+        <w:rPr>
+          <w:rFonts w:eastAsia="Times New Roman"/>
+          <w:b/>
+          <w:bCs/>
+          <w:kern w:val="32"/>
+          <w:szCs w:val="24"/>
+        </w:rPr>
+        <w:t>User</w:t>
+      </w:r>
+      <w:r>
+        <w:rPr>
+          <w:rFonts w:eastAsia="Times New Roman"/>
+          <w:b/>
+          <w:bCs/>
+          <w:kern w:val="32"/>
+          <w:szCs w:val="24"/>
+        </w:rPr>
+        <w:t xml:space="preserve"> Requirements</w:t>
+      </w:r>
+    </w:p>
+    <w:p>
+      <w:pPr>
+        <w:spacing w:after="0" w:line="240" w:lineRule="auto"/>
+        <w:rPr>
+          <w:rFonts w:eastAsia="Times New Roman"/>
+          <w:b/>
+          <w:bCs/>
+          <w:kern w:val="32"/>
+          <w:szCs w:val="24"/>
+        </w:rPr>
+      </w:pPr>
+    </w:p>
+    <w:p>
+      <w:pPr>
+        <w:spacing w:after="0" w:line="240" w:lineRule="auto"/>
+        <w:rPr>
+          <w:rFonts w:eastAsia="Times New Roman"/>
+          <w:b/>
+          <w:bCs/>
+          <w:kern w:val="32"/>
+          <w:szCs w:val="24"/>
+        </w:rPr>
+      </w:pPr>
+      <w:r>
+        <w:rPr>
+          <w:rFonts w:eastAsia="Times New Roman"/>
+          <w:b/>
+          <w:bCs/>
+          <w:kern w:val="32"/>
+          <w:szCs w:val="24"/>
+        </w:rPr>
+        <w:t>Input &amp;&amp; Output</w:t>
+      </w:r>
+      <w:r>
+        <w:rPr>
+          <w:rFonts w:eastAsia="Times New Roman"/>
+          <w:b/>
+          <w:bCs/>
+          <w:kern w:val="32"/>
+          <w:szCs w:val="24"/>
+        </w:rPr>
+        <w:t xml:space="preserve"> Requirements</w:t>
+      </w:r>
+    </w:p>
+    <w:p>
+      <w:pPr>
+        <w:spacing w:after="0" w:line="240" w:lineRule="auto"/>
+        <w:rPr>
+          <w:rFonts w:eastAsia="Times New Roman"/>
+          <w:b/>
+          <w:bCs/>
+          <w:kern w:val="32"/>
+          <w:szCs w:val="24"/>
+        </w:rPr>
+      </w:pPr>
+    </w:p>
+    <w:p>
+      <w:pPr>
+        <w:spacing w:after="0" w:line="240" w:lineRule="auto"/>
+        <w:rPr>
+          <w:rFonts w:eastAsia="Times New Roman"/>
+          <w:b/>
+          <w:bCs/>
+          <w:kern w:val="32"/>
+          <w:szCs w:val="24"/>
+        </w:rPr>
+      </w:pPr>
+      <w:r>
+        <w:rPr>
+          <w:rFonts w:eastAsia="Times New Roman"/>
+          <w:b/>
+          <w:bCs/>
+          <w:kern w:val="32"/>
+          <w:szCs w:val="24"/>
+        </w:rPr>
+        <w:t>Communication</w:t>
+      </w:r>
+      <w:r>
+        <w:rPr>
+          <w:rFonts w:eastAsia="Times New Roman"/>
+          <w:b/>
+          <w:bCs/>
+          <w:kern w:val="32"/>
+          <w:szCs w:val="24"/>
+        </w:rPr>
+        <w:t xml:space="preserve"> Requirements</w:t>
+      </w:r>
+    </w:p>
+    <w:p>
+      <w:pPr>
+        <w:spacing w:after="0" w:line="240" w:lineRule="auto"/>
+        <w:rPr>
+          <w:rFonts w:eastAsia="Times New Roman"/>
+          <w:b/>
+          <w:bCs/>
+          <w:kern w:val="32"/>
+          <w:szCs w:val="24"/>
+        </w:rPr>
+      </w:pPr>
+    </w:p>
+    <w:p>
+      <w:pPr>
+        <w:spacing w:after="0" w:line="240" w:lineRule="auto"/>
+        <w:rPr>
+          <w:rFonts w:eastAsia="Times New Roman"/>
+          <w:b/>
+          <w:bCs/>
+          <w:kern w:val="32"/>
+          <w:szCs w:val="24"/>
+        </w:rPr>
+      </w:pPr>
+      <w:r>
+        <w:rPr>
+          <w:rFonts w:eastAsia="Times New Roman"/>
+          <w:b/>
+          <w:bCs/>
+          <w:kern w:val="32"/>
+          <w:szCs w:val="24"/>
+        </w:rPr>
+        <w:t>Usability</w:t>
+      </w:r>
+      <w:r>
+        <w:rPr>
+          <w:rFonts w:eastAsia="Times New Roman"/>
+          <w:b/>
+          <w:bCs/>
+          <w:kern w:val="32"/>
+          <w:szCs w:val="24"/>
+        </w:rPr>
+        <w:t xml:space="preserve"> Requirements</w:t>
+      </w:r>
+    </w:p>
+    <w:p>
+      <w:pPr>
+        <w:spacing w:after="0" w:line="240" w:lineRule="auto"/>
+        <w:rPr>
+          <w:rFonts w:eastAsia="Times New Roman"/>
+          <w:kern w:val="32"/>
+          <w:szCs w:val="24"/>
+        </w:rPr>
+      </w:pPr>
+    </w:p>
+    <w:p>
+      <w:pPr>
+        <w:spacing w:after="0" w:line="240" w:lineRule="auto"/>
+        <w:rPr>
+          <w:rFonts w:eastAsia="Times New Roman"/>
+          <w:kern w:val="32"/>
+          <w:szCs w:val="24"/>
+        </w:rPr>
+      </w:pPr>
+    </w:p>
+    <w:p>
+      <w:pPr>
+        <w:spacing w:after="0" w:line="240" w:lineRule="auto"/>
+        <w:rPr>
+          <w:rFonts w:eastAsia="Times New Roman"/>
+          <w:b/>
+          <w:bCs/>
+          <w:kern w:val="32"/>
           <w:sz w:val="28"/>
           <w:szCs w:val="28"/>
         </w:rPr>
-        <w:t>hilosophy</w:t>
-      </w:r>
-    </w:p>
-    <w:p/>
-    <w:p>
-      <w:pPr>
-        <w:rPr>
+      </w:pPr>
+    </w:p>
+    <w:p>
+      <w:pPr>
+        <w:spacing w:after="0" w:line="240" w:lineRule="auto"/>
+        <w:rPr>
+          <w:rFonts w:eastAsia="Times New Roman"/>
           <w:b/>
           <w:bCs/>
-        </w:rPr>
-      </w:pPr>
-      <w:r>
-        <w:rPr>
+          <w:kern w:val="32"/>
+          <w:sz w:val="28"/>
+          <w:szCs w:val="28"/>
+        </w:rPr>
+      </w:pPr>
+      <w:r>
+        <w:rPr>
+          <w:rFonts w:eastAsia="Times New Roman"/>
           <w:b/>
           <w:bCs/>
-        </w:rPr>
-        <w:t>Philosophy Point #1</w:t>
-      </w:r>
-    </w:p>
-    <w:p>
-      <w:pPr>
-        <w:rPr>
-          <w:b/>
-          <w:bCs/>
-        </w:rPr>
-      </w:pPr>
-    </w:p>
-    <w:p>
-      <w:r>
-        <w:t xml:space="preserve">This application is trying let the developers have more time in developing their game without the worry of implementing a collision library or physic library for their game. </w:t>
-      </w:r>
-      <w:r>
-        <w:t>There is</w:t>
-      </w:r>
-      <w:r>
-        <w:t xml:space="preserve"> a multitude of different </w:t>
-      </w:r>
-      <w:r>
-        <w:t>library’s</w:t>
-      </w:r>
-      <w:r>
-        <w:t xml:space="preserve"> that handle this </w:t>
-      </w:r>
-      <w:r>
-        <w:t xml:space="preserve">collision/physics. My engine is just an alternative to what is already out there. </w:t>
-      </w:r>
-    </w:p>
-    <w:p/>
-    <w:p>
-      <w:pPr>
-        <w:rPr>
-          <w:b/>
-          <w:bCs/>
-        </w:rPr>
-      </w:pPr>
-      <w:r>
-        <w:rPr>
-          <w:b/>
-          <w:bCs/>
-        </w:rPr>
-        <w:t>Philosophy Point #</w:t>
-      </w:r>
-      <w:r>
-        <w:rPr>
-          <w:b/>
-          <w:bCs/>
-        </w:rPr>
-        <w:t>2</w:t>
-      </w:r>
-      <w:r>
-        <w:t xml:space="preserve"> </w:t>
-      </w:r>
-    </w:p>
-    <w:p/>
-    <w:p>
-      <w:r>
-        <w:t xml:space="preserve">My goal for this project, is to have to as easy as possible for developers to create a movement controller that fits their game, this can be done by changing the values for max speed, acceleration etc. So, that it will lead for more time on getting a grasp of what type of movement they want. </w:t>
-      </w:r>
-    </w:p>
-    <w:p>
-      <w:pPr>
-        <w:spacing w:after="0" w:line="240" w:lineRule="auto"/>
-        <w:rPr>
-          <w:rFonts w:eastAsia="Times New Roman"/>
-          <w:b/>
-          <w:bCs/>
           <w:kern w:val="32"/>
           <w:sz w:val="28"/>
           <w:szCs w:val="28"/>
         </w:rPr>
-      </w:pPr>
-    </w:p>
-    <w:p>
-      <w:pPr>
-        <w:spacing w:after="0" w:line="240" w:lineRule="auto"/>
-        <w:rPr>
-          <w:rFonts w:eastAsia="Times New Roman"/>
-          <w:b/>
-          <w:bCs/>
-          <w:kern w:val="32"/>
-          <w:sz w:val="32"/>
-          <w:szCs w:val="32"/>
-        </w:rPr>
-      </w:pPr>
-      <w:r>
-        <w:br w:type="page"/>
-      </w:r>
-    </w:p>
-    <w:p>
-      <w:pPr>
-        <w:pStyle w:val="Heading1"/>
-        <w:rPr>
-          <w:sz w:val="28"/>
-          <w:szCs w:val="28"/>
-        </w:rPr>
-      </w:pPr>
-      <w:r>
-        <w:rPr>
-          <w:sz w:val="28"/>
-          <w:szCs w:val="28"/>
-        </w:rPr>
-        <w:lastRenderedPageBreak/>
-        <w:t>Common Questions</w:t>
-      </w:r>
-    </w:p>
-    <w:p/>
-    <w:p>
-      <w:r>
-        <w:rPr>
-          <w:b/>
-          <w:bCs/>
-        </w:rPr>
-        <w:t>Common Question</w:t>
-      </w:r>
-      <w:r>
-        <w:rPr>
-          <w:b/>
-          <w:bCs/>
-        </w:rPr>
-        <w:t xml:space="preserve"> #</w:t>
-      </w:r>
-      <w:r>
-        <w:rPr>
-          <w:b/>
-          <w:bCs/>
-        </w:rPr>
-        <w:t xml:space="preserve">1 </w:t>
-      </w:r>
-      <w:r>
-        <w:t>What is this project?</w:t>
-      </w:r>
-    </w:p>
-    <w:p>
-      <w:r>
-        <w:t xml:space="preserve">This project is a 2D platformer engine incorporating features such as Collisions and Physics. This engine can be used to create games such as Mario or Megaman and through this engine it will add extra time in developing other features for the game developers want to create.  </w:t>
-      </w:r>
-    </w:p>
-    <w:p/>
-    <w:p>
-      <w:pPr>
-        <w:spacing w:after="0" w:line="240" w:lineRule="auto"/>
-        <w:rPr>
-          <w:rFonts w:eastAsia="Times New Roman"/>
-          <w:b/>
-          <w:bCs/>
-          <w:kern w:val="32"/>
-          <w:sz w:val="28"/>
-          <w:szCs w:val="28"/>
-        </w:rPr>
-      </w:pPr>
-    </w:p>
-    <w:p>
-      <w:r>
-        <w:rPr>
-          <w:b/>
-          <w:bCs/>
-        </w:rPr>
-        <w:t>Common Question</w:t>
-      </w:r>
-      <w:r>
-        <w:rPr>
-          <w:b/>
-          <w:bCs/>
-        </w:rPr>
-        <w:t xml:space="preserve"> #</w:t>
-      </w:r>
-      <w:r>
-        <w:rPr>
-          <w:b/>
-          <w:bCs/>
-        </w:rPr>
-        <w:t xml:space="preserve">2 </w:t>
-      </w:r>
-      <w:r>
-        <w:t>Why did I choose this project?</w:t>
-      </w:r>
-    </w:p>
-    <w:p>
-      <w:r>
-        <w:t xml:space="preserve">The reason why I choose this project, was because after years of creating different types of platformer games, I found it quite hard to find an engine that was easy to understand and use for 2d platformer games. By doing this project, I hope of creating an engine that somebody would use in their own games. </w:t>
-      </w:r>
-    </w:p>
-    <w:p/>
-    <w:p>
-      <w:r>
-        <w:rPr>
-          <w:b/>
-          <w:bCs/>
-        </w:rPr>
-        <w:t>Common Question</w:t>
-      </w:r>
-      <w:r>
-        <w:rPr>
-          <w:b/>
-          <w:bCs/>
-        </w:rPr>
-        <w:t xml:space="preserve"> #</w:t>
-      </w:r>
-      <w:r>
-        <w:rPr>
-          <w:b/>
-          <w:bCs/>
-        </w:rPr>
-        <w:t>3</w:t>
-      </w:r>
-      <w:r>
-        <w:rPr>
-          <w:b/>
-          <w:bCs/>
-        </w:rPr>
-        <w:t xml:space="preserve"> </w:t>
-      </w:r>
-      <w:r>
-        <w:t>What is the main functionality of your project</w:t>
-      </w:r>
-      <w:r>
-        <w:t>?</w:t>
-      </w:r>
-    </w:p>
-    <w:p>
-      <w:r>
-        <w:t xml:space="preserve">The main functionality of this project is the utilization of collision detection and a movement controller to make it easier to create prototypes of games developers want to develop.  Without the worry of creating an engine from scratch. </w:t>
-      </w:r>
-    </w:p>
-    <w:p/>
-    <w:p>
-      <w:pPr>
-        <w:spacing w:after="0" w:line="240" w:lineRule="auto"/>
-        <w:rPr>
-          <w:rFonts w:eastAsia="Times New Roman"/>
-          <w:b/>
-          <w:bCs/>
-          <w:kern w:val="32"/>
-          <w:sz w:val="28"/>
-          <w:szCs w:val="28"/>
-        </w:rPr>
-      </w:pPr>
-    </w:p>
-    <w:p>
-      <w:pPr>
-        <w:pStyle w:val="Heading1"/>
-        <w:rPr>
-          <w:sz w:val="28"/>
-          <w:szCs w:val="28"/>
-        </w:rPr>
-      </w:pPr>
-      <w:r>
-        <w:rPr>
-          <w:sz w:val="28"/>
-          <w:szCs w:val="28"/>
-        </w:rPr>
-        <w:t>W</w:t>
-      </w:r>
-      <w:r>
-        <w:rPr>
-          <w:sz w:val="28"/>
-          <w:szCs w:val="28"/>
-        </w:rPr>
-        <w:t xml:space="preserve">ho </w:t>
-      </w:r>
-      <w:r>
-        <w:rPr>
-          <w:sz w:val="28"/>
-          <w:szCs w:val="28"/>
-        </w:rPr>
-        <w:t>I</w:t>
-      </w:r>
-      <w:r>
-        <w:rPr>
-          <w:sz w:val="28"/>
-          <w:szCs w:val="28"/>
-        </w:rPr>
-        <w:t xml:space="preserve">s </w:t>
-      </w:r>
-      <w:r>
-        <w:rPr>
-          <w:sz w:val="28"/>
-          <w:szCs w:val="28"/>
-        </w:rPr>
-        <w:t>G</w:t>
-      </w:r>
-      <w:r>
-        <w:rPr>
-          <w:sz w:val="28"/>
-          <w:szCs w:val="28"/>
-        </w:rPr>
-        <w:t xml:space="preserve">oing </w:t>
-      </w:r>
-      <w:r>
-        <w:rPr>
-          <w:sz w:val="28"/>
-          <w:szCs w:val="28"/>
-        </w:rPr>
-        <w:t>T</w:t>
-      </w:r>
-      <w:r>
-        <w:rPr>
-          <w:sz w:val="28"/>
-          <w:szCs w:val="28"/>
-        </w:rPr>
-        <w:t xml:space="preserve">o </w:t>
-      </w:r>
-      <w:r>
-        <w:rPr>
-          <w:sz w:val="28"/>
-          <w:szCs w:val="28"/>
-        </w:rPr>
-        <w:t>U</w:t>
-      </w:r>
-      <w:r>
-        <w:rPr>
-          <w:sz w:val="28"/>
-          <w:szCs w:val="28"/>
-        </w:rPr>
-        <w:t>se</w:t>
-      </w:r>
-      <w:r>
-        <w:rPr>
-          <w:sz w:val="28"/>
-          <w:szCs w:val="28"/>
-        </w:rPr>
-        <w:t xml:space="preserve"> T</w:t>
-      </w:r>
-      <w:r>
-        <w:rPr>
-          <w:sz w:val="28"/>
-          <w:szCs w:val="28"/>
-        </w:rPr>
-        <w:t xml:space="preserve">his </w:t>
-      </w:r>
-      <w:r>
-        <w:rPr>
-          <w:sz w:val="28"/>
-          <w:szCs w:val="28"/>
-        </w:rPr>
-        <w:t>Application?</w:t>
-      </w:r>
-    </w:p>
-    <w:p/>
-    <w:p>
-      <w:r>
-        <w:t xml:space="preserve">The people that would use my application, will be developers that want to create a 2D platformer game with a worry of creating an entire engine for their game. These developers would be developers that are indie developers that don’t have the money to buy licences for other engines or don’t want to use entire engines like Unity/Unreal to create their game. </w:t>
-      </w:r>
-    </w:p>
-    <w:p/>
-    <w:p/>
-    <w:p/>
-    <w:p>
-      <w:pPr>
-        <w:spacing w:after="0" w:line="240" w:lineRule="auto"/>
-        <w:rPr>
-          <w:rFonts w:eastAsia="Times New Roman"/>
-          <w:b/>
-          <w:bCs/>
-          <w:kern w:val="32"/>
-          <w:sz w:val="28"/>
-          <w:szCs w:val="28"/>
-        </w:rPr>
-      </w:pPr>
-      <w:r>
-        <w:rPr>
-          <w:sz w:val="28"/>
-          <w:szCs w:val="28"/>
-        </w:rPr>
-        <w:br w:type="page"/>
-      </w:r>
-    </w:p>
-    <w:p>
-      <w:pPr>
-        <w:pStyle w:val="Heading1"/>
-        <w:rPr>
-          <w:sz w:val="28"/>
-          <w:szCs w:val="28"/>
-        </w:rPr>
-      </w:pPr>
-      <w:r>
-        <w:rPr>
-          <w:sz w:val="28"/>
-          <w:szCs w:val="28"/>
-        </w:rPr>
-        <w:lastRenderedPageBreak/>
-        <w:t xml:space="preserve">Metrics </w:t>
-      </w:r>
-    </w:p>
-    <w:p/>
-    <w:p>
-      <w:pPr>
-        <w:pStyle w:val="Heading1"/>
-        <w:rPr>
-          <w:sz w:val="28"/>
-          <w:szCs w:val="28"/>
-        </w:rPr>
-      </w:pPr>
-      <w:r>
-        <w:rPr>
-          <w:sz w:val="28"/>
-          <w:szCs w:val="28"/>
-        </w:rPr>
-        <w:t>I</w:t>
-      </w:r>
-      <w:r>
-        <w:rPr>
-          <w:sz w:val="28"/>
-          <w:szCs w:val="28"/>
-        </w:rPr>
-        <w:t xml:space="preserve">s </w:t>
-      </w:r>
-      <w:r>
-        <w:rPr>
-          <w:sz w:val="28"/>
-          <w:szCs w:val="28"/>
-        </w:rPr>
-        <w:t>T</w:t>
-      </w:r>
-      <w:r>
-        <w:rPr>
-          <w:sz w:val="28"/>
-          <w:szCs w:val="28"/>
-        </w:rPr>
-        <w:t xml:space="preserve">here </w:t>
-      </w:r>
-      <w:r>
-        <w:rPr>
-          <w:sz w:val="28"/>
-          <w:szCs w:val="28"/>
-        </w:rPr>
-        <w:t>A</w:t>
-      </w:r>
-      <w:r>
-        <w:rPr>
-          <w:sz w:val="28"/>
-          <w:szCs w:val="28"/>
-        </w:rPr>
-        <w:t xml:space="preserve"> </w:t>
-      </w:r>
-      <w:r>
-        <w:rPr>
-          <w:sz w:val="28"/>
-          <w:szCs w:val="28"/>
-        </w:rPr>
-        <w:t>P</w:t>
-      </w:r>
-      <w:r>
-        <w:rPr>
-          <w:sz w:val="28"/>
-          <w:szCs w:val="28"/>
-        </w:rPr>
-        <w:t xml:space="preserve">recedent </w:t>
-      </w:r>
-      <w:r>
-        <w:rPr>
-          <w:sz w:val="28"/>
-          <w:szCs w:val="28"/>
-        </w:rPr>
-        <w:t>F</w:t>
-      </w:r>
-      <w:r>
-        <w:rPr>
-          <w:sz w:val="28"/>
-          <w:szCs w:val="28"/>
-        </w:rPr>
-        <w:t xml:space="preserve">or </w:t>
-      </w:r>
-      <w:r>
-        <w:rPr>
-          <w:sz w:val="28"/>
-          <w:szCs w:val="28"/>
-        </w:rPr>
-        <w:t>T</w:t>
-      </w:r>
-      <w:r>
-        <w:rPr>
-          <w:sz w:val="28"/>
-          <w:szCs w:val="28"/>
-        </w:rPr>
-        <w:t xml:space="preserve">his </w:t>
-      </w:r>
-      <w:r>
-        <w:rPr>
-          <w:sz w:val="28"/>
-          <w:szCs w:val="28"/>
-        </w:rPr>
-        <w:t>A</w:t>
-      </w:r>
-      <w:r>
-        <w:rPr>
-          <w:sz w:val="28"/>
-          <w:szCs w:val="28"/>
-        </w:rPr>
-        <w:t>pplication</w:t>
-      </w:r>
-      <w:r>
-        <w:rPr>
-          <w:sz w:val="28"/>
-          <w:szCs w:val="28"/>
-        </w:rPr>
-        <w:t>?</w:t>
-      </w:r>
-    </w:p>
-    <w:p/>
-    <w:p>
-      <w:r>
-        <w:t xml:space="preserve">There are a multitude of examples of different engines all around the world. What makes mine different than others are the ease of use my engine will have. When I am finished this engine, all that the developers will need to do, is just put the headers that are needed into their game. Whereas a lot of other engines have a very complicated process on how to set up their engines. </w:t>
-      </w:r>
-    </w:p>
-    <w:p/>
-    <w:p>
-      <w:pPr>
-        <w:pStyle w:val="Heading1"/>
-        <w:rPr>
-          <w:sz w:val="28"/>
-          <w:szCs w:val="28"/>
-        </w:rPr>
-      </w:pPr>
-      <w:r>
-        <w:rPr>
-          <w:sz w:val="28"/>
-          <w:szCs w:val="28"/>
-        </w:rPr>
-        <w:t>Project Milestones.</w:t>
-      </w:r>
-    </w:p>
-    <w:p/>
-    <w:p>
-      <w:pPr>
-        <w:pStyle w:val="Heading1"/>
-        <w:rPr>
-          <w:sz w:val="28"/>
-          <w:szCs w:val="28"/>
-        </w:rPr>
-      </w:pPr>
-      <w:r>
-        <w:rPr>
-          <w:sz w:val="28"/>
-          <w:szCs w:val="28"/>
-        </w:rPr>
-        <w:t>Project Review &amp; Conclusions.</w:t>
-      </w:r>
-    </w:p>
-    <w:p/>
-    <w:p>
-      <w:pPr>
-        <w:pStyle w:val="Heading1"/>
-        <w:rPr>
-          <w:sz w:val="28"/>
-          <w:szCs w:val="28"/>
-        </w:rPr>
-      </w:pPr>
-      <w:r>
-        <w:rPr>
-          <w:sz w:val="28"/>
-          <w:szCs w:val="28"/>
-        </w:rPr>
         <w:t>References</w:t>
       </w:r>
     </w:p>
-    <w:p/>
-    <w:p/>
     <w:sectPr>
       <w:footerReference w:type="default" r:id="rId12"/>
       <w:pgSz w:w="11906" w:h="16838"/>
@@ -5816,6 +5521,21 @@
 </file>
 
 <file path=customXml/item1.xml><?xml version="1.0" encoding="utf-8"?>
+<?mso-contentType ?>
+<FormTemplates xmlns="http://schemas.microsoft.com/sharepoint/v3/contenttype/forms">
+  <Display>DocumentLibraryForm</Display>
+  <Edit>DocumentLibraryForm</Edit>
+  <New>DocumentLibraryForm</New>
+</FormTemplates>
+</file>
+
+<file path=customXml/item2.xml><?xml version="1.0" encoding="utf-8"?>
+<p:properties xmlns:p="http://schemas.microsoft.com/office/2006/metadata/properties" xmlns:xsi="http://www.w3.org/2001/XMLSchema-instance" xmlns:pc="http://schemas.microsoft.com/office/infopath/2007/PartnerControls">
+  <documentManagement/>
+</p:properties>
+</file>
+
+<file path=customXml/item3.xml><?xml version="1.0" encoding="utf-8"?>
 <ct:contentTypeSchema xmlns:ct="http://schemas.microsoft.com/office/2006/metadata/contentType" xmlns:ma="http://schemas.microsoft.com/office/2006/metadata/properties/metaAttributes" ct:_="" ma:_="" ma:contentTypeName="Document" ma:contentTypeID="0x010100B4B3963D136B89489C303B1F134CDEFE" ma:contentTypeVersion="2" ma:contentTypeDescription="Create a new document." ma:contentTypeScope="" ma:versionID="308c9ae795ee33ed826f6ffffe232275">
   <xsd:schema xmlns:xsd="http://www.w3.org/2001/XMLSchema" xmlns:xs="http://www.w3.org/2001/XMLSchema" xmlns:p="http://schemas.microsoft.com/office/2006/metadata/properties" xmlns:ns2="3d09ae41-e7b8-4678-82ce-f613907bc86b" targetNamespace="http://schemas.microsoft.com/office/2006/metadata/properties" ma:root="true" ma:fieldsID="ae9e1e531943a4b87ea1040b939bb65d" ns2:_="">
     <xsd:import namespace="3d09ae41-e7b8-4678-82ce-f613907bc86b"/>
@@ -5947,21 +5667,6 @@
 </ct:contentTypeSchema>
 </file>
 
-<file path=customXml/item2.xml><?xml version="1.0" encoding="utf-8"?>
-<p:properties xmlns:p="http://schemas.microsoft.com/office/2006/metadata/properties" xmlns:xsi="http://www.w3.org/2001/XMLSchema-instance" xmlns:pc="http://schemas.microsoft.com/office/infopath/2007/PartnerControls">
-  <documentManagement/>
-</p:properties>
-</file>
-
-<file path=customXml/item3.xml><?xml version="1.0" encoding="utf-8"?>
-<?mso-contentType ?>
-<FormTemplates xmlns="http://schemas.microsoft.com/sharepoint/v3/contenttype/forms">
-  <Display>DocumentLibraryForm</Display>
-  <Edit>DocumentLibraryForm</Edit>
-  <New>DocumentLibraryForm</New>
-</FormTemplates>
-</file>
-
 <file path=customXml/item4.xml><?xml version="1.0" encoding="utf-8"?>
 <b:Sources xmlns:b="http://schemas.openxmlformats.org/officeDocument/2006/bibliography" xmlns="http://schemas.openxmlformats.org/officeDocument/2006/bibliography" SelectedStyle="\HarvardAnglia2008OfficeOnline.xsl" StyleName="Harvard - Anglia" Version="2008">
   <b:Source>
@@ -5991,6 +5696,23 @@
 </file>
 
 <file path=customXml/itemProps1.xml><?xml version="1.0" encoding="utf-8"?>
+<ds:datastoreItem xmlns:ds="http://schemas.openxmlformats.org/officeDocument/2006/customXml" ds:itemID="{62938047-4573-473E-BF0E-290566D59595}">
+  <ds:schemaRefs>
+    <ds:schemaRef ds:uri="http://schemas.microsoft.com/sharepoint/v3/contenttype/forms"/>
+  </ds:schemaRefs>
+</ds:datastoreItem>
+</file>
+
+<file path=customXml/itemProps2.xml><?xml version="1.0" encoding="utf-8"?>
+<ds:datastoreItem xmlns:ds="http://schemas.openxmlformats.org/officeDocument/2006/customXml" ds:itemID="{B81975BD-F3A5-4B76-88D3-92416F194EA7}">
+  <ds:schemaRefs>
+    <ds:schemaRef ds:uri="http://schemas.microsoft.com/office/2006/metadata/properties"/>
+    <ds:schemaRef ds:uri="http://schemas.microsoft.com/office/infopath/2007/PartnerControls"/>
+  </ds:schemaRefs>
+</ds:datastoreItem>
+</file>
+
+<file path=customXml/itemProps3.xml><?xml version="1.0" encoding="utf-8"?>
 <ds:datastoreItem xmlns:ds="http://schemas.openxmlformats.org/officeDocument/2006/customXml" ds:itemID="{2565A03E-28DF-494F-BAE7-C32272330B83}">
   <ds:schemaRefs>
     <ds:schemaRef ds:uri="http://schemas.microsoft.com/office/2006/metadata/contentType"/>
@@ -6008,23 +5730,6 @@
 </ds:datastoreItem>
 </file>
 
-<file path=customXml/itemProps2.xml><?xml version="1.0" encoding="utf-8"?>
-<ds:datastoreItem xmlns:ds="http://schemas.openxmlformats.org/officeDocument/2006/customXml" ds:itemID="{B81975BD-F3A5-4B76-88D3-92416F194EA7}">
-  <ds:schemaRefs>
-    <ds:schemaRef ds:uri="http://schemas.microsoft.com/office/2006/metadata/properties"/>
-    <ds:schemaRef ds:uri="http://schemas.microsoft.com/office/infopath/2007/PartnerControls"/>
-  </ds:schemaRefs>
-</ds:datastoreItem>
-</file>
-
-<file path=customXml/itemProps3.xml><?xml version="1.0" encoding="utf-8"?>
-<ds:datastoreItem xmlns:ds="http://schemas.openxmlformats.org/officeDocument/2006/customXml" ds:itemID="{62938047-4573-473E-BF0E-290566D59595}">
-  <ds:schemaRefs>
-    <ds:schemaRef ds:uri="http://schemas.microsoft.com/sharepoint/v3/contenttype/forms"/>
-  </ds:schemaRefs>
-</ds:datastoreItem>
-</file>
-
 <file path=customXml/itemProps4.xml><?xml version="1.0" encoding="utf-8"?>
 <ds:datastoreItem xmlns:ds="http://schemas.openxmlformats.org/officeDocument/2006/customXml" ds:itemID="{47D2E2DA-1714-4D13-B5BC-8B5E555D6629}">
   <ds:schemaRefs>

</xml_diff>